<commit_message>
Add full report for week 2
</commit_message>
<xml_diff>
--- a/report/Report_Team3_TicTacToe_Week1.docx
+++ b/report/Report_Team3_TicTacToe_Week1.docx
@@ -141,11 +141,31 @@
           <w:rFonts w:ascii="Times New Roman" w:hAnsi="Times New Roman" w:cs="Times New Roman"/>
           <w:b/>
           <w:bCs/>
-          <w:sz w:val="28"/>
-          <w:szCs w:val="28"/>
-          <w:lang w:val="en-US"/>
+          <w:sz w:val="52"/>
+          <w:szCs w:val="52"/>
         </w:rPr>
       </w:pPr>
+      <w:r>
+        <w:rPr>
+          <w:rFonts w:ascii="Times New Roman" w:hAnsi="Times New Roman" w:cs="Times New Roman"/>
+          <w:b/>
+          <w:bCs/>
+          <w:sz w:val="52"/>
+          <w:szCs w:val="52"/>
+          <w:lang w:val="en-US"/>
+        </w:rPr>
+        <w:t>PROJECT</w:t>
+      </w:r>
+      <w:r>
+        <w:rPr>
+          <w:rFonts w:ascii="Times New Roman" w:hAnsi="Times New Roman" w:cs="Times New Roman"/>
+          <w:b/>
+          <w:bCs/>
+          <w:sz w:val="52"/>
+          <w:szCs w:val="52"/>
+        </w:rPr>
+        <w:t xml:space="preserve"> REPORT</w:t>
+      </w:r>
     </w:p>
     <w:p>
       <w:pPr>
@@ -154,8 +174,9 @@
           <w:rFonts w:ascii="Times New Roman" w:hAnsi="Times New Roman" w:cs="Times New Roman"/>
           <w:b/>
           <w:bCs/>
-          <w:sz w:val="52"/>
-          <w:szCs w:val="52"/>
+          <w:sz w:val="36"/>
+          <w:szCs w:val="36"/>
+          <w:lang w:val="en-US"/>
         </w:rPr>
       </w:pPr>
       <w:r>
@@ -163,21 +184,11 @@
           <w:rFonts w:ascii="Times New Roman" w:hAnsi="Times New Roman" w:cs="Times New Roman"/>
           <w:b/>
           <w:bCs/>
-          <w:sz w:val="52"/>
-          <w:szCs w:val="52"/>
-          <w:lang w:val="en-US"/>
-        </w:rPr>
-        <w:t>PROJECT</w:t>
-      </w:r>
-      <w:r>
-        <w:rPr>
-          <w:rFonts w:ascii="Times New Roman" w:hAnsi="Times New Roman" w:cs="Times New Roman"/>
-          <w:b/>
-          <w:bCs/>
-          <w:sz w:val="52"/>
-          <w:szCs w:val="52"/>
-        </w:rPr>
-        <w:t xml:space="preserve"> REPORT</w:t>
+          <w:sz w:val="36"/>
+          <w:szCs w:val="36"/>
+          <w:lang w:val="en-US"/>
+        </w:rPr>
+        <w:t>Project name: Tic Tac Toe Game with Socket Programming</w:t>
       </w:r>
     </w:p>
     <w:p>
@@ -201,7 +212,7 @@
           <w:szCs w:val="36"/>
           <w:lang w:val="en-US"/>
         </w:rPr>
-        <w:t>Project name: Tic Tac Toe Game with Socket Programming</w:t>
+        <w:t>Week I</w:t>
       </w:r>
     </w:p>
     <w:p>
@@ -255,6 +266,7 @@
         </w:rPr>
         <w:t xml:space="preserve">Instructor: </w:t>
       </w:r>
+      <w:proofErr w:type="spellStart"/>
       <w:proofErr w:type="gramStart"/>
       <w:r>
         <w:rPr>
@@ -267,6 +279,7 @@
         </w:rPr>
         <w:t>Ph.D</w:t>
       </w:r>
+      <w:proofErr w:type="spellEnd"/>
       <w:proofErr w:type="gramEnd"/>
       <w:r>
         <w:rPr>
@@ -488,6 +501,17 @@
                 <w:lang w:val="en-US"/>
               </w:rPr>
             </w:pPr>
+            <w:r>
+              <w:rPr>
+                <w:rFonts w:ascii="Times New Roman" w:hAnsi="Times New Roman" w:cs="Times New Roman"/>
+                <w:b/>
+                <w:bCs/>
+                <w:sz w:val="28"/>
+                <w:szCs w:val="28"/>
+                <w:lang w:val="en-US"/>
+              </w:rPr>
+              <w:t>ICT 03 – K62</w:t>
+            </w:r>
           </w:p>
         </w:tc>
       </w:tr>
@@ -542,8 +566,45 @@
                 <w:szCs w:val="28"/>
                 <w:lang w:val="en-US"/>
               </w:rPr>
-              <w:t>Nguyen Manh Phuc</w:t>
+              <w:t xml:space="preserve">Nguyen </w:t>
             </w:r>
+            <w:proofErr w:type="spellStart"/>
+            <w:r>
+              <w:rPr>
+                <w:rFonts w:ascii="Times New Roman" w:hAnsi="Times New Roman" w:cs="Times New Roman"/>
+                <w:b/>
+                <w:bCs/>
+                <w:sz w:val="28"/>
+                <w:szCs w:val="28"/>
+                <w:lang w:val="en-US"/>
+              </w:rPr>
+              <w:t>Manh</w:t>
+            </w:r>
+            <w:proofErr w:type="spellEnd"/>
+            <w:r>
+              <w:rPr>
+                <w:rFonts w:ascii="Times New Roman" w:hAnsi="Times New Roman" w:cs="Times New Roman"/>
+                <w:b/>
+                <w:bCs/>
+                <w:sz w:val="28"/>
+                <w:szCs w:val="28"/>
+                <w:lang w:val="en-US"/>
+              </w:rPr>
+              <w:t xml:space="preserve"> </w:t>
+            </w:r>
+            <w:proofErr w:type="spellStart"/>
+            <w:r>
+              <w:rPr>
+                <w:rFonts w:ascii="Times New Roman" w:hAnsi="Times New Roman" w:cs="Times New Roman"/>
+                <w:b/>
+                <w:bCs/>
+                <w:sz w:val="28"/>
+                <w:szCs w:val="28"/>
+                <w:lang w:val="en-US"/>
+              </w:rPr>
+              <w:t>Phuc</w:t>
+            </w:r>
+            <w:proofErr w:type="spellEnd"/>
           </w:p>
         </w:tc>
         <w:tc>
@@ -562,6 +623,17 @@
                 <w:lang w:val="en-US"/>
               </w:rPr>
             </w:pPr>
+            <w:r>
+              <w:rPr>
+                <w:rFonts w:ascii="Times New Roman" w:hAnsi="Times New Roman" w:cs="Times New Roman"/>
+                <w:b/>
+                <w:bCs/>
+                <w:sz w:val="28"/>
+                <w:szCs w:val="28"/>
+                <w:lang w:val="en-US"/>
+              </w:rPr>
+              <w:t>ICT 04 – K62</w:t>
+            </w:r>
           </w:p>
         </w:tc>
       </w:tr>
@@ -616,7 +688,31 @@
                 <w:szCs w:val="28"/>
                 <w:lang w:val="en-US"/>
               </w:rPr>
-              <w:t>Nguyen Thi Minh Chau</w:t>
+              <w:t xml:space="preserve">Nguyen </w:t>
+            </w:r>
+            <w:proofErr w:type="spellStart"/>
+            <w:r>
+              <w:rPr>
+                <w:rFonts w:ascii="Times New Roman" w:hAnsi="Times New Roman" w:cs="Times New Roman"/>
+                <w:b/>
+                <w:bCs/>
+                <w:sz w:val="28"/>
+                <w:szCs w:val="28"/>
+                <w:lang w:val="en-US"/>
+              </w:rPr>
+              <w:t>Thi</w:t>
+            </w:r>
+            <w:proofErr w:type="spellEnd"/>
+            <w:r>
+              <w:rPr>
+                <w:rFonts w:ascii="Times New Roman" w:hAnsi="Times New Roman" w:cs="Times New Roman"/>
+                <w:b/>
+                <w:bCs/>
+                <w:sz w:val="28"/>
+                <w:szCs w:val="28"/>
+                <w:lang w:val="en-US"/>
+              </w:rPr>
+              <w:t xml:space="preserve"> Minh Chau</w:t>
             </w:r>
           </w:p>
         </w:tc>
@@ -4041,7 +4137,27 @@
           <w:szCs w:val="24"/>
           <w:lang w:val="en-US"/>
         </w:rPr>
-        <w:t xml:space="preserve"> (originally Gomoku)</w:t>
+        <w:t xml:space="preserve"> (originally </w:t>
+      </w:r>
+      <w:proofErr w:type="spellStart"/>
+      <w:r>
+        <w:rPr>
+          <w:rFonts w:ascii="Times New Roman" w:hAnsi="Times New Roman" w:cs="Times New Roman"/>
+          <w:sz w:val="24"/>
+          <w:szCs w:val="24"/>
+          <w:lang w:val="en-US"/>
+        </w:rPr>
+        <w:t>Gomoku</w:t>
+      </w:r>
+      <w:proofErr w:type="spellEnd"/>
+      <w:r>
+        <w:rPr>
+          <w:rFonts w:ascii="Times New Roman" w:hAnsi="Times New Roman" w:cs="Times New Roman"/>
+          <w:sz w:val="24"/>
+          <w:szCs w:val="24"/>
+          <w:lang w:val="en-US"/>
+        </w:rPr>
+        <w:t>)</w:t>
       </w:r>
       <w:r>
         <w:rPr>
@@ -6719,14 +6835,27 @@
                               <w:r>
                                 <w:t xml:space="preserve">Figure </w:t>
                               </w:r>
-                              <w:fldSimple w:instr=" SEQ Figure \* ARABIC ">
-                                <w:r>
-                                  <w:rPr>
-                                    <w:noProof/>
-                                  </w:rPr>
-                                  <w:t>1</w:t>
-                                </w:r>
-                              </w:fldSimple>
+                              <w:r>
+                                <w:fldChar w:fldCharType="begin"/>
+                              </w:r>
+                              <w:r>
+                                <w:instrText xml:space="preserve"> SEQ Figure \* ARABIC </w:instrText>
+                              </w:r>
+                              <w:r>
+                                <w:fldChar w:fldCharType="separate"/>
+                              </w:r>
+                              <w:r>
+                                <w:rPr>
+                                  <w:noProof/>
+                                </w:rPr>
+                                <w:t>1</w:t>
+                              </w:r>
+                              <w:r>
+                                <w:rPr>
+                                  <w:noProof/>
+                                </w:rPr>
+                                <w:fldChar w:fldCharType="end"/>
+                              </w:r>
                               <w:r>
                                 <w:t>: State machine for the main application - Client side</w:t>
                               </w:r>
@@ -6928,27 +7057,40 @@
                                   <w:lang w:val="en-US"/>
                                 </w:rPr>
                               </w:pPr>
-                              <w:bookmarkStart w:id="17" w:name="_Toc70802490"/>
-                              <w:bookmarkStart w:id="18" w:name="_Toc70802585"/>
+                              <w:bookmarkStart w:id="15" w:name="_Toc70802490"/>
+                              <w:bookmarkStart w:id="16" w:name="_Toc70802585"/>
                               <w:r>
                                 <w:t xml:space="preserve">Figure </w:t>
                               </w:r>
-                              <w:fldSimple w:instr=" SEQ Figure \* ARABIC ">
-                                <w:r>
-                                  <w:rPr>
-                                    <w:noProof/>
-                                  </w:rPr>
-                                  <w:t>2</w:t>
-                                </w:r>
-                              </w:fldSimple>
+                              <w:r>
+                                <w:fldChar w:fldCharType="begin"/>
+                              </w:r>
+                              <w:r>
+                                <w:instrText xml:space="preserve"> SEQ Figure \* ARABIC </w:instrText>
+                              </w:r>
+                              <w:r>
+                                <w:fldChar w:fldCharType="separate"/>
+                              </w:r>
+                              <w:r>
+                                <w:rPr>
+                                  <w:noProof/>
+                                </w:rPr>
+                                <w:t>2</w:t>
+                              </w:r>
+                              <w:r>
+                                <w:rPr>
+                                  <w:noProof/>
+                                </w:rPr>
+                                <w:fldChar w:fldCharType="end"/>
+                              </w:r>
                               <w:r>
                                 <w:t xml:space="preserve">: State machine for the main application - </w:t>
                               </w:r>
                               <w:r>
                                 <w:t>Server side</w:t>
                               </w:r>
-                              <w:bookmarkEnd w:id="17"/>
-                              <w:bookmarkEnd w:id="18"/>
+                              <w:bookmarkEnd w:id="15"/>
+                              <w:bookmarkEnd w:id="16"/>
                             </w:p>
                           </w:txbxContent>
                         </wps:txbx>
@@ -7042,7 +7184,7 @@
           <w:lang w:val="en-US"/>
         </w:rPr>
       </w:pPr>
-      <w:bookmarkStart w:id="21" w:name="_Toc70802710"/>
+      <w:bookmarkStart w:id="17" w:name="_Toc70802710"/>
       <w:r>
         <w:rPr>
           <w:color w:val="auto"/>
@@ -7054,7 +7196,7 @@
         <w:lastRenderedPageBreak/>
         <w:t>State machines for the in-game play</w:t>
       </w:r>
-      <w:bookmarkEnd w:id="21"/>
+      <w:bookmarkEnd w:id="17"/>
     </w:p>
     <w:p>
       <w:pPr>
@@ -7160,27 +7302,40 @@
                                   <w:lang w:val="en-US"/>
                                 </w:rPr>
                               </w:pPr>
-                              <w:bookmarkStart w:id="22" w:name="_Toc70802491"/>
-                              <w:bookmarkStart w:id="23" w:name="_Toc70802586"/>
+                              <w:bookmarkStart w:id="18" w:name="_Toc70802491"/>
+                              <w:bookmarkStart w:id="19" w:name="_Toc70802586"/>
                               <w:r>
                                 <w:t xml:space="preserve">Figure </w:t>
                               </w:r>
-                              <w:fldSimple w:instr=" SEQ Figure \* ARABIC ">
-                                <w:r>
-                                  <w:rPr>
-                                    <w:noProof/>
-                                  </w:rPr>
-                                  <w:t>3</w:t>
-                                </w:r>
-                              </w:fldSimple>
+                              <w:r>
+                                <w:fldChar w:fldCharType="begin"/>
+                              </w:r>
+                              <w:r>
+                                <w:instrText xml:space="preserve"> SEQ Figure \* ARABIC </w:instrText>
+                              </w:r>
+                              <w:r>
+                                <w:fldChar w:fldCharType="separate"/>
+                              </w:r>
+                              <w:r>
+                                <w:rPr>
+                                  <w:noProof/>
+                                </w:rPr>
+                                <w:t>3</w:t>
+                              </w:r>
+                              <w:r>
+                                <w:rPr>
+                                  <w:noProof/>
+                                </w:rPr>
+                                <w:fldChar w:fldCharType="end"/>
+                              </w:r>
                               <w:r>
                                 <w:t>: State machine fo</w:t>
                               </w:r>
                               <w:r>
                                 <w:t>r ingame play - Client side</w:t>
                               </w:r>
-                              <w:bookmarkEnd w:id="22"/>
-                              <w:bookmarkEnd w:id="23"/>
+                              <w:bookmarkEnd w:id="18"/>
+                              <w:bookmarkEnd w:id="19"/>
                             </w:p>
                           </w:txbxContent>
                         </wps:txbx>
@@ -7381,27 +7536,40 @@
                                   <w:lang w:val="en-US"/>
                                 </w:rPr>
                               </w:pPr>
-                              <w:bookmarkStart w:id="26" w:name="_Toc70802523"/>
-                              <w:bookmarkStart w:id="27" w:name="_Toc70802587"/>
+                              <w:bookmarkStart w:id="20" w:name="_Toc70802523"/>
+                              <w:bookmarkStart w:id="21" w:name="_Toc70802587"/>
                               <w:r>
                                 <w:t xml:space="preserve">Figure </w:t>
                               </w:r>
-                              <w:fldSimple w:instr=" SEQ Figure \* ARABIC ">
-                                <w:r>
-                                  <w:rPr>
-                                    <w:noProof/>
-                                  </w:rPr>
-                                  <w:t>4</w:t>
-                                </w:r>
-                              </w:fldSimple>
+                              <w:r>
+                                <w:fldChar w:fldCharType="begin"/>
+                              </w:r>
+                              <w:r>
+                                <w:instrText xml:space="preserve"> SEQ Figure \* ARABIC </w:instrText>
+                              </w:r>
+                              <w:r>
+                                <w:fldChar w:fldCharType="separate"/>
+                              </w:r>
+                              <w:r>
+                                <w:rPr>
+                                  <w:noProof/>
+                                </w:rPr>
+                                <w:t>4</w:t>
+                              </w:r>
+                              <w:r>
+                                <w:rPr>
+                                  <w:noProof/>
+                                </w:rPr>
+                                <w:fldChar w:fldCharType="end"/>
+                              </w:r>
                               <w:r>
                                 <w:t xml:space="preserve">: State machine for the </w:t>
                               </w:r>
                               <w:r>
                                 <w:t>ingame play - Server side</w:t>
                               </w:r>
-                              <w:bookmarkEnd w:id="26"/>
-                              <w:bookmarkEnd w:id="27"/>
+                              <w:bookmarkEnd w:id="20"/>
+                              <w:bookmarkEnd w:id="21"/>
                             </w:p>
                           </w:txbxContent>
                         </wps:txbx>
@@ -7482,6 +7650,7 @@
         <w:br w:type="page"/>
       </w:r>
     </w:p>
+    <w:bookmarkStart w:id="22" w:name="_Toc70802711"/>
     <w:p>
       <w:pPr>
         <w:pStyle w:val="Heading4"/>
@@ -7491,7 +7660,6 @@
           <w:lang w:val="en-US"/>
         </w:rPr>
       </w:pPr>
-      <w:bookmarkStart w:id="30" w:name="_Toc70802711"/>
       <w:r>
         <w:rPr>
           <w:noProof/>
@@ -7586,27 +7754,40 @@
                                   <w:noProof/>
                                 </w:rPr>
                               </w:pPr>
-                              <w:bookmarkStart w:id="31" w:name="_Toc70802524"/>
-                              <w:bookmarkStart w:id="32" w:name="_Toc70802588"/>
+                              <w:bookmarkStart w:id="23" w:name="_Toc70802524"/>
+                              <w:bookmarkStart w:id="24" w:name="_Toc70802588"/>
                               <w:r>
                                 <w:t xml:space="preserve">Figure </w:t>
                               </w:r>
-                              <w:fldSimple w:instr=" SEQ Figure \* ARABIC ">
-                                <w:r>
-                                  <w:rPr>
-                                    <w:noProof/>
-                                  </w:rPr>
-                                  <w:t>6</w:t>
-                                </w:r>
-                              </w:fldSimple>
+                              <w:r>
+                                <w:fldChar w:fldCharType="begin"/>
+                              </w:r>
+                              <w:r>
+                                <w:instrText xml:space="preserve"> SEQ Figure \* ARABIC </w:instrText>
+                              </w:r>
+                              <w:r>
+                                <w:fldChar w:fldCharType="separate"/>
+                              </w:r>
+                              <w:r>
+                                <w:rPr>
+                                  <w:noProof/>
+                                </w:rPr>
+                                <w:t>6</w:t>
+                              </w:r>
+                              <w:r>
+                                <w:rPr>
+                                  <w:noProof/>
+                                </w:rPr>
+                                <w:fldChar w:fldCharType="end"/>
+                              </w:r>
                               <w:r>
                                 <w:t xml:space="preserve">: State machine for the </w:t>
                               </w:r>
                               <w:r>
                                 <w:t>ingame chat - Server side</w:t>
                               </w:r>
-                              <w:bookmarkEnd w:id="31"/>
-                              <w:bookmarkEnd w:id="32"/>
+                              <w:bookmarkEnd w:id="23"/>
+                              <w:bookmarkEnd w:id="24"/>
                             </w:p>
                             <w:p>
                               <w:pPr>
@@ -7705,7 +7886,7 @@
         </w:rPr>
         <w:t>State machines for in-game chat</w:t>
       </w:r>
-      <w:bookmarkEnd w:id="30"/>
+      <w:bookmarkEnd w:id="22"/>
     </w:p>
     <w:p>
       <w:pPr>
@@ -7810,27 +7991,40 @@
                                   <w:lang w:val="en-US"/>
                                 </w:rPr>
                               </w:pPr>
-                              <w:bookmarkStart w:id="35" w:name="_Toc70802528"/>
-                              <w:bookmarkStart w:id="36" w:name="_Toc70802589"/>
+                              <w:bookmarkStart w:id="25" w:name="_Toc70802528"/>
+                              <w:bookmarkStart w:id="26" w:name="_Toc70802589"/>
                               <w:r>
                                 <w:t xml:space="preserve">Figure </w:t>
                               </w:r>
-                              <w:fldSimple w:instr=" SEQ Figure \* ARABIC ">
-                                <w:r>
-                                  <w:rPr>
-                                    <w:noProof/>
-                                  </w:rPr>
-                                  <w:t>5</w:t>
-                                </w:r>
-                              </w:fldSimple>
+                              <w:r>
+                                <w:fldChar w:fldCharType="begin"/>
+                              </w:r>
+                              <w:r>
+                                <w:instrText xml:space="preserve"> SEQ Figure \* ARABIC </w:instrText>
+                              </w:r>
+                              <w:r>
+                                <w:fldChar w:fldCharType="separate"/>
+                              </w:r>
+                              <w:r>
+                                <w:rPr>
+                                  <w:noProof/>
+                                </w:rPr>
+                                <w:t>5</w:t>
+                              </w:r>
+                              <w:r>
+                                <w:rPr>
+                                  <w:noProof/>
+                                </w:rPr>
+                                <w:fldChar w:fldCharType="end"/>
+                              </w:r>
                               <w:r>
                                 <w:t xml:space="preserve">: State machine for the </w:t>
                               </w:r>
                               <w:r>
                                 <w:t>ingame chat - Client side</w:t>
                               </w:r>
-                              <w:bookmarkEnd w:id="35"/>
-                              <w:bookmarkEnd w:id="36"/>
+                              <w:bookmarkEnd w:id="25"/>
+                              <w:bookmarkEnd w:id="26"/>
                             </w:p>
                             <w:p>
                               <w:pPr>
@@ -7944,7 +8138,7 @@
           <w:lang w:val="en-US"/>
         </w:rPr>
       </w:pPr>
-      <w:bookmarkStart w:id="39" w:name="_Toc70802712"/>
+      <w:bookmarkStart w:id="27" w:name="_Toc70802712"/>
       <w:r>
         <w:rPr>
           <w:b/>
@@ -7962,7 +8156,7 @@
         </w:rPr>
         <w:t>Protocol design</w:t>
       </w:r>
-      <w:bookmarkEnd w:id="39"/>
+      <w:bookmarkEnd w:id="27"/>
     </w:p>
     <w:p>
       <w:pPr>
@@ -8509,7 +8703,7 @@
           <w:lang w:val="en-US"/>
         </w:rPr>
       </w:pPr>
-      <w:bookmarkStart w:id="40" w:name="_Toc70802713"/>
+      <w:bookmarkStart w:id="28" w:name="_Toc70802713"/>
       <w:r>
         <w:rPr>
           <w:color w:val="auto"/>
@@ -8521,7 +8715,7 @@
         <w:lastRenderedPageBreak/>
         <w:t>Register function</w:t>
       </w:r>
-      <w:bookmarkEnd w:id="40"/>
+      <w:bookmarkEnd w:id="28"/>
     </w:p>
     <w:p>
       <w:pPr>
@@ -9642,7 +9836,7 @@
           <w:lang w:val="en-US"/>
         </w:rPr>
       </w:pPr>
-      <w:bookmarkStart w:id="41" w:name="_Toc70802714"/>
+      <w:bookmarkStart w:id="29" w:name="_Toc70802714"/>
       <w:r>
         <w:rPr>
           <w:color w:val="auto"/>
@@ -9654,7 +9848,7 @@
         <w:lastRenderedPageBreak/>
         <w:t>Login function</w:t>
       </w:r>
-      <w:bookmarkEnd w:id="41"/>
+      <w:bookmarkEnd w:id="29"/>
     </w:p>
     <w:p>
       <w:pPr>
@@ -11089,7 +11283,7 @@
         </w:rPr>
         <w:br w:type="page"/>
       </w:r>
-      <w:bookmarkStart w:id="42" w:name="_Toc70802715"/>
+      <w:bookmarkStart w:id="30" w:name="_Toc70802715"/>
       <w:r>
         <w:rPr>
           <w:color w:val="auto"/>
@@ -11101,7 +11295,7 @@
         <w:lastRenderedPageBreak/>
         <w:t>Join queue function</w:t>
       </w:r>
-      <w:bookmarkEnd w:id="42"/>
+      <w:bookmarkEnd w:id="30"/>
     </w:p>
     <w:tbl>
       <w:tblPr>
@@ -12843,7 +13037,7 @@
           <w:lang w:val="en-US"/>
         </w:rPr>
       </w:pPr>
-      <w:bookmarkStart w:id="43" w:name="_Toc70802716"/>
+      <w:bookmarkStart w:id="31" w:name="_Toc70802716"/>
       <w:r>
         <w:rPr>
           <w:color w:val="auto"/>
@@ -12855,7 +13049,7 @@
         <w:lastRenderedPageBreak/>
         <w:t>Moves</w:t>
       </w:r>
-      <w:bookmarkEnd w:id="43"/>
+      <w:bookmarkEnd w:id="31"/>
     </w:p>
     <w:p>
       <w:pPr>
@@ -13177,15 +13371,7 @@
                                 <w:rFonts w:ascii="Consolas" w:hAnsi="Consolas"/>
                                 <w:bdr w:val="none" w:sz="0" w:space="0" w:color="auto" w:frame="1"/>
                               </w:rPr>
-                              <w:t xml:space="preserve">        </w:t>
-                            </w:r>
-                            <w:r>
-                              <w:rPr>
-                                <w:rStyle w:val="HTMLCode"/>
-                                <w:rFonts w:ascii="Consolas" w:hAnsi="Consolas"/>
-                                <w:bdr w:val="none" w:sz="0" w:space="0" w:color="auto" w:frame="1"/>
-                              </w:rPr>
-                              <w:t xml:space="preserve">"result": </w:t>
+                              <w:t xml:space="preserve">        "result": </w:t>
                             </w:r>
                             <w:r>
                               <w:rPr>
@@ -15432,7 +15618,7 @@
           <w:lang w:val="en-US"/>
         </w:rPr>
       </w:pPr>
-      <w:bookmarkStart w:id="44" w:name="_Toc70802717"/>
+      <w:bookmarkStart w:id="32" w:name="_Toc70802717"/>
       <w:r>
         <w:rPr>
           <w:color w:val="auto"/>
@@ -15444,7 +15630,7 @@
         <w:lastRenderedPageBreak/>
         <w:t>Request draw function</w:t>
       </w:r>
-      <w:bookmarkEnd w:id="44"/>
+      <w:bookmarkEnd w:id="32"/>
     </w:p>
     <w:p>
       <w:pPr>
@@ -17337,7 +17523,7 @@
           <w:lang w:val="en-US"/>
         </w:rPr>
       </w:pPr>
-      <w:bookmarkStart w:id="45" w:name="_Toc70802718"/>
+      <w:bookmarkStart w:id="33" w:name="_Toc70802718"/>
       <w:r>
         <w:rPr>
           <w:color w:val="auto"/>
@@ -17349,7 +17535,7 @@
         <w:lastRenderedPageBreak/>
         <w:t>Check ELO and rank, show the leaderboard</w:t>
       </w:r>
-      <w:bookmarkEnd w:id="45"/>
+      <w:bookmarkEnd w:id="33"/>
       <w:r>
         <w:rPr>
           <w:color w:val="auto"/>
@@ -18590,7 +18776,7 @@
           <w:lang w:val="en-US"/>
         </w:rPr>
       </w:pPr>
-      <w:bookmarkStart w:id="46" w:name="_Toc70802719"/>
+      <w:bookmarkStart w:id="34" w:name="_Toc70802719"/>
       <w:r>
         <w:rPr>
           <w:color w:val="auto"/>
@@ -18602,7 +18788,7 @@
         <w:lastRenderedPageBreak/>
         <w:t>Chat function</w:t>
       </w:r>
-      <w:bookmarkEnd w:id="46"/>
+      <w:bookmarkEnd w:id="34"/>
     </w:p>
     <w:p>
       <w:pPr>
@@ -21611,7 +21797,7 @@
           <w:lang w:val="en-US"/>
         </w:rPr>
       </w:pPr>
-      <w:bookmarkStart w:id="47" w:name="_Toc70802720"/>
+      <w:bookmarkStart w:id="35" w:name="_Toc70802720"/>
       <w:r>
         <w:rPr>
           <w:color w:val="auto"/>
@@ -21623,7 +21809,7 @@
         <w:lastRenderedPageBreak/>
         <w:t>Logout function</w:t>
       </w:r>
-      <w:bookmarkEnd w:id="47"/>
+      <w:bookmarkEnd w:id="35"/>
     </w:p>
     <w:p>
       <w:pPr>

</xml_diff>